<commit_message>
added reflection for week 3
</commit_message>
<xml_diff>
--- a/cse170-reflection-w03.docx
+++ b/cse170-reflection-w03.docx
@@ -3,10 +3,666 @@
 <w:document xmlns:wpc="http://schemas.microsoft.com/office/word/2010/wordprocessingCanvas" xmlns:cx="http://schemas.microsoft.com/office/drawing/2014/chartex" xmlns:cx1="http://schemas.microsoft.com/office/drawing/2015/9/8/chartex" xmlns:cx2="http://schemas.microsoft.com/office/drawing/2015/10/21/chartex" xmlns:cx3="http://schemas.microsoft.com/office/drawing/2016/5/9/chartex" xmlns:cx4="http://schemas.microsoft.com/office/drawing/2016/5/10/chartex" xmlns:cx5="http://schemas.microsoft.com/office/drawing/2016/5/11/chartex" xmlns:cx6="http://schemas.microsoft.com/office/drawing/2016/5/12/chartex" xmlns:cx7="http://schemas.microsoft.com/office/drawing/2016/5/13/chartex" xmlns:cx8="http://schemas.microsoft.com/office/drawing/2016/5/14/chartex" xmlns:mc="http://schemas.openxmlformats.org/markup-compatibility/2006" xmlns:aink="http://schemas.microsoft.com/office/drawing/2016/ink" xmlns:am3d="http://schemas.microsoft.com/office/drawing/2017/model3d" xmlns:o="urn:schemas-microsoft-com:office:office" xmlns:oel="http://schemas.microsoft.com/office/2019/extlst" xmlns:r="http://schemas.openxmlformats.org/officeDocument/2006/relationships" xmlns:m="http://schemas.openxmlformats.org/officeDocument/2006/math" xmlns:v="urn:schemas-microsoft-com:vml" xmlns:wp14="http://schemas.microsoft.com/office/word/2010/wordprocessingDrawing" xmlns:wp="http://schemas.openxmlformats.org/drawingml/2006/wordprocessingDrawing" xmlns:w10="urn:schemas-microsoft-com:office:word" xmlns:w="http://schemas.openxmlformats.org/wordprocessingml/2006/main" xmlns:w14="http://schemas.microsoft.com/office/word/2010/wordml" xmlns:w15="http://schemas.microsoft.com/office/word/2012/wordml" xmlns:w16cex="http://schemas.microsoft.com/office/word/2018/wordml/cex" xmlns:w16cid="http://schemas.microsoft.com/office/word/2016/wordml/cid" xmlns:w16="http://schemas.microsoft.com/office/word/2018/wordml" xmlns:w16sdtdh="http://schemas.microsoft.com/office/word/2020/wordml/sdtdatahash" xmlns:w16se="http://schemas.microsoft.com/office/word/2015/wordml/symex" xmlns:wpg="http://schemas.microsoft.com/office/word/2010/wordprocessingGroup" xmlns:wpi="http://schemas.microsoft.com/office/word/2010/wordprocessingInk" xmlns:wne="http://schemas.microsoft.com/office/word/2006/wordml" xmlns:wps="http://schemas.microsoft.com/office/word/2010/wordprocessingShape" mc:Ignorable="w14 w15 w16se w16cid w16 w16cex w16sdtdh wp14">
   <w:body>
     <w:p>
-      <w:r>
-        <w:t>Reflection        Name: Joanna Gohnert                     Total Points 100</w:t>
+      <w:pPr>
+        <w:rPr>
+          <w:rFonts w:ascii="Lato" w:hAnsi="Lato"/>
+          <w:sz w:val="24"/>
+          <w:szCs w:val="24"/>
+        </w:rPr>
+      </w:pPr>
+      <w:r>
+        <w:rPr>
+          <w:rFonts w:ascii="Lato" w:hAnsi="Lato"/>
+          <w:sz w:val="24"/>
+          <w:szCs w:val="24"/>
+        </w:rPr>
+        <w:t>Reflection        Name: Joanna Gohnert                     Total Points</w:t>
+      </w:r>
+      <w:r>
+        <w:rPr>
+          <w:rFonts w:ascii="Lato" w:hAnsi="Lato"/>
+          <w:sz w:val="24"/>
+          <w:szCs w:val="24"/>
+        </w:rPr>
+        <w:t xml:space="preserve">: </w:t>
+      </w:r>
+      <w:r>
+        <w:rPr>
+          <w:rFonts w:ascii="Lato" w:hAnsi="Lato"/>
+          <w:sz w:val="24"/>
+          <w:szCs w:val="24"/>
+        </w:rPr>
+        <w:t>100</w:t>
       </w:r>
     </w:p>
+    <w:p>
+      <w:pPr>
+        <w:numPr>
+          <w:ilvl w:val="0"/>
+          <w:numId w:val="1"/>
+        </w:numPr>
+        <w:shd w:val="clear" w:color="auto" w:fill="FFFFFF"/>
+        <w:spacing w:before="100" w:beforeAutospacing="1" w:after="100" w:afterAutospacing="1" w:line="240" w:lineRule="auto"/>
+        <w:ind w:left="1095"/>
+        <w:rPr>
+          <w:rFonts w:ascii="Lato" w:eastAsia="Times New Roman" w:hAnsi="Lato" w:cs="Times New Roman"/>
+          <w:color w:val="525252"/>
+          <w:sz w:val="24"/>
+          <w:szCs w:val="24"/>
+        </w:rPr>
+      </w:pPr>
+      <w:r>
+        <w:rPr>
+          <w:rFonts w:ascii="Lato" w:eastAsia="Times New Roman" w:hAnsi="Lato" w:cs="Times New Roman"/>
+          <w:color w:val="525252"/>
+          <w:sz w:val="24"/>
+          <w:szCs w:val="24"/>
+        </w:rPr>
+        <w:t>10 pts Questions </w:t>
+      </w:r>
+      <w:r>
+        <w:rPr>
+          <w:rFonts w:ascii="Lato" w:eastAsia="Times New Roman" w:hAnsi="Lato" w:cs="Times New Roman"/>
+          <w:b/>
+          <w:bCs/>
+          <w:color w:val="525252"/>
+          <w:sz w:val="24"/>
+          <w:szCs w:val="24"/>
+        </w:rPr>
+        <w:t>Behavior: (What now?...my ideas are starting to emerge!)</w:t>
+      </w:r>
+    </w:p>
+    <w:p>
+      <w:pPr>
+        <w:numPr>
+          <w:ilvl w:val="2"/>
+          <w:numId w:val="1"/>
+        </w:numPr>
+        <w:shd w:val="clear" w:color="auto" w:fill="FFFFFF"/>
+        <w:spacing w:before="100" w:beforeAutospacing="1" w:after="100" w:afterAutospacing="1" w:line="240" w:lineRule="auto"/>
+        <w:ind w:left="3285"/>
+        <w:rPr>
+          <w:rFonts w:ascii="Lato" w:eastAsia="Times New Roman" w:hAnsi="Lato" w:cs="Times New Roman"/>
+          <w:color w:val="525252"/>
+          <w:sz w:val="24"/>
+          <w:szCs w:val="24"/>
+        </w:rPr>
+      </w:pPr>
+      <w:r>
+        <w:rPr>
+          <w:rFonts w:ascii="Lato" w:eastAsia="Times New Roman" w:hAnsi="Lato" w:cs="Times New Roman"/>
+          <w:color w:val="525252"/>
+          <w:sz w:val="24"/>
+          <w:szCs w:val="24"/>
+        </w:rPr>
+        <w:t>What is the most significant take-a-way you have gained from your study this week?</w:t>
+      </w:r>
+    </w:p>
+    <w:p>
+      <w:pPr>
+        <w:shd w:val="clear" w:color="auto" w:fill="FFFFFF"/>
+        <w:spacing w:before="100" w:beforeAutospacing="1" w:after="100" w:afterAutospacing="1" w:line="240" w:lineRule="auto"/>
+        <w:rPr>
+          <w:rFonts w:ascii="Lato" w:eastAsia="Times New Roman" w:hAnsi="Lato" w:cs="Times New Roman"/>
+          <w:color w:val="525252"/>
+          <w:sz w:val="24"/>
+          <w:szCs w:val="24"/>
+        </w:rPr>
+      </w:pPr>
+      <w:r>
+        <w:rPr>
+          <w:rFonts w:ascii="Lato" w:eastAsia="Times New Roman" w:hAnsi="Lato" w:cs="Times New Roman"/>
+          <w:color w:val="525252"/>
+          <w:sz w:val="24"/>
+          <w:szCs w:val="24"/>
+        </w:rPr>
+        <w:t>The most significant take away that stuck with me in this weeks lesson was how fluid my personality can be. I took the 16 personality types test three times in my life, and each time I had something similar but different</w:t>
+      </w:r>
+      <w:r>
+        <w:rPr>
+          <w:rFonts w:ascii="Lato" w:eastAsia="Times New Roman" w:hAnsi="Lato" w:cs="Times New Roman"/>
+          <w:color w:val="525252"/>
+          <w:sz w:val="24"/>
+          <w:szCs w:val="24"/>
+        </w:rPr>
+        <w:t>. It was nice to learn that personalities can change over time for a lot of people, and that it’s okay to ask for a different position in a team if your personality isn’t fit for a certain kind of job.</w:t>
+      </w:r>
+    </w:p>
+    <w:p>
+      <w:pPr>
+        <w:numPr>
+          <w:ilvl w:val="2"/>
+          <w:numId w:val="1"/>
+        </w:numPr>
+        <w:shd w:val="clear" w:color="auto" w:fill="FFFFFF"/>
+        <w:spacing w:before="100" w:beforeAutospacing="1" w:after="100" w:afterAutospacing="1" w:line="240" w:lineRule="auto"/>
+        <w:ind w:left="3285"/>
+        <w:rPr>
+          <w:rFonts w:ascii="Lato" w:eastAsia="Times New Roman" w:hAnsi="Lato" w:cs="Times New Roman"/>
+          <w:color w:val="525252"/>
+          <w:sz w:val="24"/>
+          <w:szCs w:val="24"/>
+        </w:rPr>
+      </w:pPr>
+      <w:r>
+        <w:rPr>
+          <w:rFonts w:ascii="Lato" w:eastAsia="Times New Roman" w:hAnsi="Lato" w:cs="Times New Roman"/>
+          <w:color w:val="525252"/>
+          <w:sz w:val="24"/>
+          <w:szCs w:val="24"/>
+        </w:rPr>
+        <w:t>What do you do, steps, or processes related to this week's topic?</w:t>
+      </w:r>
+    </w:p>
+    <w:p>
+      <w:pPr>
+        <w:shd w:val="clear" w:color="auto" w:fill="FFFFFF"/>
+        <w:spacing w:before="100" w:beforeAutospacing="1" w:after="100" w:afterAutospacing="1" w:line="240" w:lineRule="auto"/>
+        <w:rPr>
+          <w:rFonts w:ascii="Lato" w:eastAsia="Times New Roman" w:hAnsi="Lato" w:cs="Times New Roman"/>
+          <w:color w:val="525252"/>
+          <w:sz w:val="24"/>
+          <w:szCs w:val="24"/>
+        </w:rPr>
+      </w:pPr>
+      <w:r>
+        <w:rPr>
+          <w:rFonts w:ascii="Lato" w:eastAsia="Times New Roman" w:hAnsi="Lato" w:cs="Times New Roman"/>
+          <w:color w:val="525252"/>
+          <w:sz w:val="24"/>
+          <w:szCs w:val="24"/>
+        </w:rPr>
+        <w:t xml:space="preserve">I did a lot of self-reflection this week to better understand myself and </w:t>
+      </w:r>
+      <w:r>
+        <w:rPr>
+          <w:rFonts w:ascii="Lato" w:eastAsia="Times New Roman" w:hAnsi="Lato" w:cs="Times New Roman"/>
+          <w:color w:val="525252"/>
+          <w:sz w:val="24"/>
+          <w:szCs w:val="24"/>
+        </w:rPr>
+        <w:t>what goals I expect of myself during this semester. Doing so has helped me prepare for my classes to better understand where I align with those around me and how I can adapt in order to achieve the goals I have set for myself.</w:t>
+      </w:r>
+    </w:p>
+    <w:p>
+      <w:pPr>
+        <w:numPr>
+          <w:ilvl w:val="0"/>
+          <w:numId w:val="1"/>
+        </w:numPr>
+        <w:shd w:val="clear" w:color="auto" w:fill="FFFFFF"/>
+        <w:spacing w:before="100" w:beforeAutospacing="1" w:after="100" w:afterAutospacing="1" w:line="240" w:lineRule="auto"/>
+        <w:ind w:left="1095"/>
+        <w:rPr>
+          <w:rFonts w:ascii="Lato" w:eastAsia="Times New Roman" w:hAnsi="Lato" w:cs="Times New Roman"/>
+          <w:color w:val="525252"/>
+          <w:sz w:val="24"/>
+          <w:szCs w:val="24"/>
+        </w:rPr>
+      </w:pPr>
+      <w:r>
+        <w:rPr>
+          <w:rFonts w:ascii="Lato" w:eastAsia="Times New Roman" w:hAnsi="Lato" w:cs="Times New Roman"/>
+          <w:color w:val="525252"/>
+          <w:sz w:val="24"/>
+          <w:szCs w:val="24"/>
+        </w:rPr>
+        <w:t>20 pts Questions </w:t>
+      </w:r>
+      <w:r>
+        <w:rPr>
+          <w:rFonts w:ascii="Lato" w:eastAsia="Times New Roman" w:hAnsi="Lato" w:cs="Times New Roman"/>
+          <w:b/>
+          <w:bCs/>
+          <w:color w:val="525252"/>
+          <w:sz w:val="24"/>
+          <w:szCs w:val="24"/>
+        </w:rPr>
+        <w:t>Cognitive: (Wow, I learn?... Ok that is deep!)</w:t>
+      </w:r>
+    </w:p>
+    <w:p>
+      <w:pPr>
+        <w:numPr>
+          <w:ilvl w:val="2"/>
+          <w:numId w:val="1"/>
+        </w:numPr>
+        <w:shd w:val="clear" w:color="auto" w:fill="FFFFFF"/>
+        <w:spacing w:before="100" w:beforeAutospacing="1" w:after="100" w:afterAutospacing="1" w:line="240" w:lineRule="auto"/>
+        <w:ind w:left="3285"/>
+        <w:rPr>
+          <w:rFonts w:ascii="Lato" w:eastAsia="Times New Roman" w:hAnsi="Lato" w:cs="Times New Roman"/>
+          <w:color w:val="525252"/>
+          <w:sz w:val="24"/>
+          <w:szCs w:val="24"/>
+        </w:rPr>
+      </w:pPr>
+      <w:r>
+        <w:rPr>
+          <w:rFonts w:ascii="Lato" w:eastAsia="Times New Roman" w:hAnsi="Lato" w:cs="Times New Roman"/>
+          <w:color w:val="525252"/>
+          <w:sz w:val="24"/>
+          <w:szCs w:val="24"/>
+        </w:rPr>
+        <w:t>Why is this week's topic important for teamwork?</w:t>
+      </w:r>
+    </w:p>
+    <w:p>
+      <w:pPr>
+        <w:shd w:val="clear" w:color="auto" w:fill="FFFFFF"/>
+        <w:spacing w:before="100" w:beforeAutospacing="1" w:after="100" w:afterAutospacing="1" w:line="240" w:lineRule="auto"/>
+        <w:rPr>
+          <w:rFonts w:ascii="Lato" w:eastAsia="Times New Roman" w:hAnsi="Lato" w:cs="Times New Roman"/>
+          <w:color w:val="525252"/>
+          <w:sz w:val="24"/>
+          <w:szCs w:val="24"/>
+        </w:rPr>
+      </w:pPr>
+      <w:r>
+        <w:rPr>
+          <w:rFonts w:ascii="Lato" w:eastAsia="Times New Roman" w:hAnsi="Lato" w:cs="Times New Roman"/>
+          <w:color w:val="525252"/>
+          <w:sz w:val="24"/>
+          <w:szCs w:val="24"/>
+        </w:rPr>
+        <w:t>This week we learned a lot about ourselves and how our personalities can benefit each other because of our differences</w:t>
+      </w:r>
+      <w:r>
+        <w:rPr>
+          <w:rFonts w:ascii="Lato" w:eastAsia="Times New Roman" w:hAnsi="Lato" w:cs="Times New Roman"/>
+          <w:color w:val="525252"/>
+          <w:sz w:val="24"/>
+          <w:szCs w:val="24"/>
+        </w:rPr>
+        <w:t xml:space="preserve"> as a team. Knowing about our personalities and being more honest with ourselves when it comes to our self-awareness will benefit us greatly when we strive to improve our teamwork and our efforts to do better each day.</w:t>
+      </w:r>
+    </w:p>
+    <w:p>
+      <w:pPr>
+        <w:numPr>
+          <w:ilvl w:val="2"/>
+          <w:numId w:val="1"/>
+        </w:numPr>
+        <w:shd w:val="clear" w:color="auto" w:fill="FFFFFF"/>
+        <w:spacing w:before="100" w:beforeAutospacing="1" w:after="100" w:afterAutospacing="1" w:line="240" w:lineRule="auto"/>
+        <w:ind w:left="3285"/>
+        <w:rPr>
+          <w:rFonts w:ascii="Lato" w:eastAsia="Times New Roman" w:hAnsi="Lato" w:cs="Times New Roman"/>
+          <w:color w:val="525252"/>
+          <w:sz w:val="24"/>
+          <w:szCs w:val="24"/>
+        </w:rPr>
+      </w:pPr>
+      <w:r>
+        <w:rPr>
+          <w:rFonts w:ascii="Lato" w:eastAsia="Times New Roman" w:hAnsi="Lato" w:cs="Times New Roman"/>
+          <w:color w:val="525252"/>
+          <w:sz w:val="24"/>
+          <w:szCs w:val="24"/>
+        </w:rPr>
+        <w:t>How do plan on contributing to the team, besides completing your tasks?</w:t>
+      </w:r>
+    </w:p>
+    <w:p>
+      <w:pPr>
+        <w:shd w:val="clear" w:color="auto" w:fill="FFFFFF"/>
+        <w:spacing w:before="100" w:beforeAutospacing="1" w:after="100" w:afterAutospacing="1" w:line="240" w:lineRule="auto"/>
+        <w:rPr>
+          <w:rFonts w:ascii="Lato" w:eastAsia="Times New Roman" w:hAnsi="Lato" w:cs="Times New Roman"/>
+          <w:color w:val="525252"/>
+          <w:sz w:val="24"/>
+          <w:szCs w:val="24"/>
+        </w:rPr>
+      </w:pPr>
+      <w:r>
+        <w:rPr>
+          <w:rFonts w:ascii="Lato" w:eastAsia="Times New Roman" w:hAnsi="Lato" w:cs="Times New Roman"/>
+          <w:color w:val="525252"/>
+          <w:sz w:val="24"/>
+          <w:szCs w:val="24"/>
+        </w:rPr>
+        <w:t xml:space="preserve">I want to be more self-aware and accepting of criticism so </w:t>
+      </w:r>
+      <w:r>
+        <w:rPr>
+          <w:rFonts w:ascii="Lato" w:eastAsia="Times New Roman" w:hAnsi="Lato" w:cs="Times New Roman"/>
+          <w:color w:val="525252"/>
+          <w:sz w:val="24"/>
+          <w:szCs w:val="24"/>
+        </w:rPr>
+        <w:t xml:space="preserve">that </w:t>
+      </w:r>
+      <w:r>
+        <w:rPr>
+          <w:rFonts w:ascii="Lato" w:eastAsia="Times New Roman" w:hAnsi="Lato" w:cs="Times New Roman"/>
+          <w:color w:val="525252"/>
+          <w:sz w:val="24"/>
+          <w:szCs w:val="24"/>
+        </w:rPr>
+        <w:t xml:space="preserve">I can better myself as a person and as a professional. </w:t>
+      </w:r>
+      <w:r>
+        <w:rPr>
+          <w:rFonts w:ascii="Lato" w:eastAsia="Times New Roman" w:hAnsi="Lato" w:cs="Times New Roman"/>
+          <w:color w:val="525252"/>
+          <w:sz w:val="24"/>
+          <w:szCs w:val="24"/>
+        </w:rPr>
+        <w:t xml:space="preserve">Understanding my flaws is the first step towards change, and changing will </w:t>
+      </w:r>
+      <w:r>
+        <w:rPr>
+          <w:rFonts w:ascii="Lato" w:eastAsia="Times New Roman" w:hAnsi="Lato" w:cs="Times New Roman"/>
+          <w:color w:val="525252"/>
+          <w:sz w:val="24"/>
+          <w:szCs w:val="24"/>
+        </w:rPr>
+        <w:t xml:space="preserve">help me be more adept to the many different situations that can </w:t>
+      </w:r>
+      <w:r>
+        <w:rPr>
+          <w:rFonts w:ascii="Lato" w:eastAsia="Times New Roman" w:hAnsi="Lato" w:cs="Times New Roman"/>
+          <w:color w:val="525252"/>
+          <w:sz w:val="24"/>
+          <w:szCs w:val="24"/>
+        </w:rPr>
+        <w:t>occur</w:t>
+      </w:r>
+      <w:r>
+        <w:rPr>
+          <w:rFonts w:ascii="Lato" w:eastAsia="Times New Roman" w:hAnsi="Lato" w:cs="Times New Roman"/>
+          <w:color w:val="525252"/>
+          <w:sz w:val="24"/>
+          <w:szCs w:val="24"/>
+        </w:rPr>
+        <w:t xml:space="preserve"> within teams full of differing ideas</w:t>
+      </w:r>
+      <w:r>
+        <w:rPr>
+          <w:rFonts w:ascii="Lato" w:eastAsia="Times New Roman" w:hAnsi="Lato" w:cs="Times New Roman"/>
+          <w:color w:val="525252"/>
+          <w:sz w:val="24"/>
+          <w:szCs w:val="24"/>
+        </w:rPr>
+        <w:t xml:space="preserve">, </w:t>
+      </w:r>
+      <w:r>
+        <w:rPr>
+          <w:rFonts w:ascii="Lato" w:eastAsia="Times New Roman" w:hAnsi="Lato" w:cs="Times New Roman"/>
+          <w:color w:val="525252"/>
+          <w:sz w:val="24"/>
+          <w:szCs w:val="24"/>
+        </w:rPr>
+        <w:t>work ethics</w:t>
+      </w:r>
+      <w:r>
+        <w:rPr>
+          <w:rFonts w:ascii="Lato" w:eastAsia="Times New Roman" w:hAnsi="Lato" w:cs="Times New Roman"/>
+          <w:color w:val="525252"/>
+          <w:sz w:val="24"/>
+          <w:szCs w:val="24"/>
+        </w:rPr>
+        <w:t xml:space="preserve"> and responsibilities.</w:t>
+      </w:r>
+    </w:p>
+    <w:p>
+      <w:pPr>
+        <w:numPr>
+          <w:ilvl w:val="2"/>
+          <w:numId w:val="1"/>
+        </w:numPr>
+        <w:shd w:val="clear" w:color="auto" w:fill="FFFFFF"/>
+        <w:spacing w:before="100" w:beforeAutospacing="1" w:after="100" w:afterAutospacing="1" w:line="240" w:lineRule="auto"/>
+        <w:ind w:left="3285"/>
+        <w:rPr>
+          <w:rFonts w:ascii="Lato" w:eastAsia="Times New Roman" w:hAnsi="Lato" w:cs="Times New Roman"/>
+          <w:color w:val="525252"/>
+          <w:sz w:val="24"/>
+          <w:szCs w:val="24"/>
+        </w:rPr>
+      </w:pPr>
+      <w:r>
+        <w:rPr>
+          <w:rFonts w:ascii="Lato" w:eastAsia="Times New Roman" w:hAnsi="Lato" w:cs="Times New Roman"/>
+          <w:color w:val="525252"/>
+          <w:sz w:val="24"/>
+          <w:szCs w:val="24"/>
+        </w:rPr>
+        <w:t>How does your experience relate to other experiences you have had?</w:t>
+      </w:r>
+    </w:p>
+    <w:p>
+      <w:pPr>
+        <w:shd w:val="clear" w:color="auto" w:fill="FFFFFF"/>
+        <w:spacing w:before="100" w:beforeAutospacing="1" w:after="100" w:afterAutospacing="1" w:line="240" w:lineRule="auto"/>
+        <w:rPr>
+          <w:rFonts w:ascii="Lato" w:eastAsia="Times New Roman" w:hAnsi="Lato" w:cs="Times New Roman"/>
+          <w:color w:val="525252"/>
+          <w:sz w:val="24"/>
+          <w:szCs w:val="24"/>
+        </w:rPr>
+      </w:pPr>
+      <w:r>
+        <w:rPr>
+          <w:rFonts w:ascii="Lato" w:eastAsia="Times New Roman" w:hAnsi="Lato" w:cs="Times New Roman"/>
+          <w:color w:val="525252"/>
+          <w:sz w:val="24"/>
+          <w:szCs w:val="24"/>
+        </w:rPr>
+        <w:t>I had to be self-aware of myself many times when I started working for the first time</w:t>
+      </w:r>
+      <w:r>
+        <w:rPr>
+          <w:rFonts w:ascii="Lato" w:eastAsia="Times New Roman" w:hAnsi="Lato" w:cs="Times New Roman"/>
+          <w:color w:val="525252"/>
+          <w:sz w:val="24"/>
+          <w:szCs w:val="24"/>
+        </w:rPr>
+        <w:t>,</w:t>
+      </w:r>
+      <w:r>
+        <w:rPr>
+          <w:rFonts w:ascii="Lato" w:eastAsia="Times New Roman" w:hAnsi="Lato" w:cs="Times New Roman"/>
+          <w:color w:val="525252"/>
+          <w:sz w:val="24"/>
+          <w:szCs w:val="24"/>
+        </w:rPr>
+        <w:t xml:space="preserve"> and realize that I </w:t>
+      </w:r>
+      <w:r>
+        <w:rPr>
+          <w:rFonts w:ascii="Lato" w:eastAsia="Times New Roman" w:hAnsi="Lato" w:cs="Times New Roman"/>
+          <w:color w:val="525252"/>
+          <w:sz w:val="24"/>
+          <w:szCs w:val="24"/>
+        </w:rPr>
+        <w:t>had</w:t>
+      </w:r>
+      <w:r>
+        <w:rPr>
+          <w:rFonts w:ascii="Lato" w:eastAsia="Times New Roman" w:hAnsi="Lato" w:cs="Times New Roman"/>
+          <w:color w:val="525252"/>
+          <w:sz w:val="24"/>
+          <w:szCs w:val="24"/>
+        </w:rPr>
+        <w:t xml:space="preserve"> to put myself out there more and not be closed off</w:t>
+      </w:r>
+      <w:r>
+        <w:rPr>
+          <w:rFonts w:ascii="Lato" w:eastAsia="Times New Roman" w:hAnsi="Lato" w:cs="Times New Roman"/>
+          <w:color w:val="525252"/>
+          <w:sz w:val="24"/>
+          <w:szCs w:val="24"/>
+        </w:rPr>
+        <w:t xml:space="preserve"> all the time</w:t>
+      </w:r>
+      <w:r>
+        <w:rPr>
+          <w:rFonts w:ascii="Lato" w:eastAsia="Times New Roman" w:hAnsi="Lato" w:cs="Times New Roman"/>
+          <w:color w:val="525252"/>
+          <w:sz w:val="24"/>
+          <w:szCs w:val="24"/>
+        </w:rPr>
+        <w:t xml:space="preserve">. I really like the idea of </w:t>
+      </w:r>
+      <w:r>
+        <w:rPr>
+          <w:rFonts w:ascii="Lato" w:eastAsia="Times New Roman" w:hAnsi="Lato" w:cs="Times New Roman"/>
+          <w:color w:val="525252"/>
+          <w:sz w:val="24"/>
+          <w:szCs w:val="24"/>
+        </w:rPr>
+        <w:t>being aware of my flaws, and doing so has helped me gain new opportunities within the community I worked</w:t>
+      </w:r>
+      <w:r>
+        <w:rPr>
+          <w:rFonts w:ascii="Lato" w:eastAsia="Times New Roman" w:hAnsi="Lato" w:cs="Times New Roman"/>
+          <w:color w:val="525252"/>
+          <w:sz w:val="24"/>
+          <w:szCs w:val="24"/>
+        </w:rPr>
+        <w:t>, and has</w:t>
+      </w:r>
+      <w:r>
+        <w:rPr>
+          <w:rFonts w:ascii="Lato" w:eastAsia="Times New Roman" w:hAnsi="Lato" w:cs="Times New Roman"/>
+          <w:color w:val="525252"/>
+          <w:sz w:val="24"/>
+          <w:szCs w:val="24"/>
+        </w:rPr>
+        <w:t xml:space="preserve"> g</w:t>
+      </w:r>
+      <w:r>
+        <w:rPr>
+          <w:rFonts w:ascii="Lato" w:eastAsia="Times New Roman" w:hAnsi="Lato" w:cs="Times New Roman"/>
+          <w:color w:val="525252"/>
+          <w:sz w:val="24"/>
+          <w:szCs w:val="24"/>
+        </w:rPr>
+        <w:t>iven</w:t>
+      </w:r>
+      <w:r>
+        <w:rPr>
+          <w:rFonts w:ascii="Lato" w:eastAsia="Times New Roman" w:hAnsi="Lato" w:cs="Times New Roman"/>
+          <w:color w:val="525252"/>
+          <w:sz w:val="24"/>
+          <w:szCs w:val="24"/>
+        </w:rPr>
+        <w:t xml:space="preserve"> me the flexibility I needed </w:t>
+      </w:r>
+      <w:r>
+        <w:rPr>
+          <w:rFonts w:ascii="Lato" w:eastAsia="Times New Roman" w:hAnsi="Lato" w:cs="Times New Roman"/>
+          <w:color w:val="525252"/>
+          <w:sz w:val="24"/>
+          <w:szCs w:val="24"/>
+        </w:rPr>
+        <w:lastRenderedPageBreak/>
+        <w:t xml:space="preserve">to take charge as a manager when my boss had to undergo surgery and </w:t>
+      </w:r>
+      <w:r>
+        <w:rPr>
+          <w:rFonts w:ascii="Lato" w:eastAsia="Times New Roman" w:hAnsi="Lato" w:cs="Times New Roman"/>
+          <w:color w:val="525252"/>
+          <w:sz w:val="24"/>
+          <w:szCs w:val="24"/>
+        </w:rPr>
+        <w:t xml:space="preserve">months of </w:t>
+      </w:r>
+      <w:r>
+        <w:rPr>
+          <w:rFonts w:ascii="Lato" w:eastAsia="Times New Roman" w:hAnsi="Lato" w:cs="Times New Roman"/>
+          <w:color w:val="525252"/>
+          <w:sz w:val="24"/>
+          <w:szCs w:val="24"/>
+        </w:rPr>
+        <w:t>recover</w:t>
+      </w:r>
+      <w:r>
+        <w:rPr>
+          <w:rFonts w:ascii="Lato" w:eastAsia="Times New Roman" w:hAnsi="Lato" w:cs="Times New Roman"/>
+          <w:color w:val="525252"/>
+          <w:sz w:val="24"/>
+          <w:szCs w:val="24"/>
+        </w:rPr>
+        <w:t>y.</w:t>
+      </w:r>
+    </w:p>
+    <w:p>
+      <w:pPr>
+        <w:numPr>
+          <w:ilvl w:val="2"/>
+          <w:numId w:val="1"/>
+        </w:numPr>
+        <w:shd w:val="clear" w:color="auto" w:fill="FFFFFF"/>
+        <w:spacing w:before="100" w:beforeAutospacing="1" w:after="100" w:afterAutospacing="1" w:line="240" w:lineRule="auto"/>
+        <w:ind w:left="3285"/>
+        <w:rPr>
+          <w:rFonts w:ascii="Lato" w:eastAsia="Times New Roman" w:hAnsi="Lato" w:cs="Times New Roman"/>
+          <w:color w:val="525252"/>
+          <w:sz w:val="24"/>
+          <w:szCs w:val="24"/>
+        </w:rPr>
+      </w:pPr>
+      <w:r>
+        <w:rPr>
+          <w:rFonts w:ascii="Lato" w:eastAsia="Times New Roman" w:hAnsi="Lato" w:cs="Times New Roman"/>
+          <w:color w:val="525252"/>
+          <w:sz w:val="24"/>
+          <w:szCs w:val="24"/>
+        </w:rPr>
+        <w:t>If this was a religion class, how would you relate this week’s topic to the gospel?</w:t>
+      </w:r>
+    </w:p>
+    <w:p>
+      <w:pPr>
+        <w:shd w:val="clear" w:color="auto" w:fill="FFFFFF"/>
+        <w:spacing w:before="100" w:beforeAutospacing="1" w:after="100" w:afterAutospacing="1" w:line="240" w:lineRule="auto"/>
+        <w:rPr>
+          <w:rFonts w:ascii="Lato" w:eastAsia="Times New Roman" w:hAnsi="Lato" w:cs="Times New Roman"/>
+          <w:color w:val="525252"/>
+          <w:sz w:val="24"/>
+          <w:szCs w:val="24"/>
+        </w:rPr>
+      </w:pPr>
+      <w:r>
+        <w:rPr>
+          <w:rFonts w:ascii="Lato" w:eastAsia="Times New Roman" w:hAnsi="Lato" w:cs="Times New Roman"/>
+          <w:color w:val="525252"/>
+          <w:sz w:val="24"/>
+          <w:szCs w:val="24"/>
+        </w:rPr>
+        <w:t xml:space="preserve">Currently in my religion class I have to write a discipleship plan and try to overcome a weakness of mine during this semester, and reflecting on myself over this past week has helped me to be a lot more self-aware and understanding of myself. None of us </w:t>
+      </w:r>
+      <w:r>
+        <w:rPr>
+          <w:rFonts w:ascii="Lato" w:eastAsia="Times New Roman" w:hAnsi="Lato" w:cs="Times New Roman"/>
+          <w:color w:val="525252"/>
+          <w:sz w:val="24"/>
+          <w:szCs w:val="24"/>
+        </w:rPr>
+        <w:t xml:space="preserve">are </w:t>
+      </w:r>
+      <w:r>
+        <w:rPr>
+          <w:rFonts w:ascii="Lato" w:eastAsia="Times New Roman" w:hAnsi="Lato" w:cs="Times New Roman"/>
+          <w:color w:val="525252"/>
+          <w:sz w:val="24"/>
+          <w:szCs w:val="24"/>
+        </w:rPr>
+        <w:t xml:space="preserve">perfect, and that is why it is good to desire changes in our lives, and to start, we need </w:t>
+      </w:r>
+      <w:r>
+        <w:rPr>
+          <w:rFonts w:ascii="Lato" w:eastAsia="Times New Roman" w:hAnsi="Lato" w:cs="Times New Roman"/>
+          <w:color w:val="525252"/>
+          <w:sz w:val="24"/>
+          <w:szCs w:val="24"/>
+        </w:rPr>
+        <w:t>moments like this to reflect on what it is that we need to be aware of in this life so that we can benefit our lives in the future.</w:t>
+      </w:r>
+    </w:p>
+    <w:p/>
     <w:p/>
     <w:sectPr>
       <w:pgSz w:w="12240" w:h="15840"/>
@@ -16,6 +672,155 @@
     </w:sectPr>
   </w:body>
 </w:document>
+</file>
+
+<file path=word/numbering.xml><?xml version="1.0" encoding="utf-8"?>
+<w:numbering xmlns:wpc="http://schemas.microsoft.com/office/word/2010/wordprocessingCanvas" xmlns:cx="http://schemas.microsoft.com/office/drawing/2014/chartex" xmlns:cx1="http://schemas.microsoft.com/office/drawing/2015/9/8/chartex" xmlns:cx2="http://schemas.microsoft.com/office/drawing/2015/10/21/chartex" xmlns:cx3="http://schemas.microsoft.com/office/drawing/2016/5/9/chartex" xmlns:cx4="http://schemas.microsoft.com/office/drawing/2016/5/10/chartex" xmlns:cx5="http://schemas.microsoft.com/office/drawing/2016/5/11/chartex" xmlns:cx6="http://schemas.microsoft.com/office/drawing/2016/5/12/chartex" xmlns:cx7="http://schemas.microsoft.com/office/drawing/2016/5/13/chartex" xmlns:cx8="http://schemas.microsoft.com/office/drawing/2016/5/14/chartex" xmlns:mc="http://schemas.openxmlformats.org/markup-compatibility/2006" xmlns:aink="http://schemas.microsoft.com/office/drawing/2016/ink" xmlns:am3d="http://schemas.microsoft.com/office/drawing/2017/model3d" xmlns:o="urn:schemas-microsoft-com:office:office" xmlns:oel="http://schemas.microsoft.com/office/2019/extlst" xmlns:r="http://schemas.openxmlformats.org/officeDocument/2006/relationships" xmlns:m="http://schemas.openxmlformats.org/officeDocument/2006/math" xmlns:v="urn:schemas-microsoft-com:vml" xmlns:wp14="http://schemas.microsoft.com/office/word/2010/wordprocessingDrawing" xmlns:wp="http://schemas.openxmlformats.org/drawingml/2006/wordprocessingDrawing" xmlns:w10="urn:schemas-microsoft-com:office:word" xmlns:w="http://schemas.openxmlformats.org/wordprocessingml/2006/main" xmlns:w14="http://schemas.microsoft.com/office/word/2010/wordml" xmlns:w15="http://schemas.microsoft.com/office/word/2012/wordml" xmlns:w16cex="http://schemas.microsoft.com/office/word/2018/wordml/cex" xmlns:w16cid="http://schemas.microsoft.com/office/word/2016/wordml/cid" xmlns:w16="http://schemas.microsoft.com/office/word/2018/wordml" xmlns:w16sdtdh="http://schemas.microsoft.com/office/word/2020/wordml/sdtdatahash" xmlns:w16se="http://schemas.microsoft.com/office/word/2015/wordml/symex" xmlns:wpg="http://schemas.microsoft.com/office/word/2010/wordprocessingGroup" xmlns:wpi="http://schemas.microsoft.com/office/word/2010/wordprocessingInk" xmlns:wne="http://schemas.microsoft.com/office/word/2006/wordml" xmlns:wps="http://schemas.microsoft.com/office/word/2010/wordprocessingShape" mc:Ignorable="w14 w15 w16se w16cid w16 w16cex w16sdtdh wp14">
+  <w:abstractNum w:abstractNumId="0" w15:restartNumberingAfterBreak="0">
+    <w:nsid w:val="4D6F73B2"/>
+    <w:multiLevelType w:val="multilevel"/>
+    <w:tmpl w:val="6A3629EE"/>
+    <w:lvl w:ilvl="0">
+      <w:start w:val="1"/>
+      <w:numFmt w:val="bullet"/>
+      <w:lvlText w:val=""/>
+      <w:lvlJc w:val="left"/>
+      <w:pPr>
+        <w:tabs>
+          <w:tab w:val="num" w:pos="720"/>
+        </w:tabs>
+        <w:ind w:left="720" w:hanging="360"/>
+      </w:pPr>
+      <w:rPr>
+        <w:rFonts w:ascii="Symbol" w:hAnsi="Symbol" w:hint="default"/>
+        <w:sz w:val="20"/>
+      </w:rPr>
+    </w:lvl>
+    <w:lvl w:ilvl="1">
+      <w:numFmt w:val="bullet"/>
+      <w:lvlText w:val="o"/>
+      <w:lvlJc w:val="left"/>
+      <w:pPr>
+        <w:tabs>
+          <w:tab w:val="num" w:pos="1440"/>
+        </w:tabs>
+        <w:ind w:left="1440" w:hanging="360"/>
+      </w:pPr>
+      <w:rPr>
+        <w:rFonts w:ascii="Courier New" w:hAnsi="Courier New" w:hint="default"/>
+        <w:sz w:val="20"/>
+      </w:rPr>
+    </w:lvl>
+    <w:lvl w:ilvl="2">
+      <w:numFmt w:val="bullet"/>
+      <w:lvlText w:val=""/>
+      <w:lvlJc w:val="left"/>
+      <w:pPr>
+        <w:tabs>
+          <w:tab w:val="num" w:pos="2160"/>
+        </w:tabs>
+        <w:ind w:left="2160" w:hanging="360"/>
+      </w:pPr>
+      <w:rPr>
+        <w:rFonts w:ascii="Wingdings" w:hAnsi="Wingdings" w:hint="default"/>
+        <w:sz w:val="20"/>
+      </w:rPr>
+    </w:lvl>
+    <w:lvl w:ilvl="3" w:tentative="1">
+      <w:numFmt w:val="bullet"/>
+      <w:lvlText w:val=""/>
+      <w:lvlJc w:val="left"/>
+      <w:pPr>
+        <w:tabs>
+          <w:tab w:val="num" w:pos="2880"/>
+        </w:tabs>
+        <w:ind w:left="2880" w:hanging="360"/>
+      </w:pPr>
+      <w:rPr>
+        <w:rFonts w:ascii="Wingdings" w:hAnsi="Wingdings" w:hint="default"/>
+        <w:sz w:val="20"/>
+      </w:rPr>
+    </w:lvl>
+    <w:lvl w:ilvl="4" w:tentative="1">
+      <w:numFmt w:val="bullet"/>
+      <w:lvlText w:val=""/>
+      <w:lvlJc w:val="left"/>
+      <w:pPr>
+        <w:tabs>
+          <w:tab w:val="num" w:pos="3600"/>
+        </w:tabs>
+        <w:ind w:left="3600" w:hanging="360"/>
+      </w:pPr>
+      <w:rPr>
+        <w:rFonts w:ascii="Wingdings" w:hAnsi="Wingdings" w:hint="default"/>
+        <w:sz w:val="20"/>
+      </w:rPr>
+    </w:lvl>
+    <w:lvl w:ilvl="5" w:tentative="1">
+      <w:numFmt w:val="bullet"/>
+      <w:lvlText w:val=""/>
+      <w:lvlJc w:val="left"/>
+      <w:pPr>
+        <w:tabs>
+          <w:tab w:val="num" w:pos="4320"/>
+        </w:tabs>
+        <w:ind w:left="4320" w:hanging="360"/>
+      </w:pPr>
+      <w:rPr>
+        <w:rFonts w:ascii="Wingdings" w:hAnsi="Wingdings" w:hint="default"/>
+        <w:sz w:val="20"/>
+      </w:rPr>
+    </w:lvl>
+    <w:lvl w:ilvl="6" w:tentative="1">
+      <w:numFmt w:val="bullet"/>
+      <w:lvlText w:val=""/>
+      <w:lvlJc w:val="left"/>
+      <w:pPr>
+        <w:tabs>
+          <w:tab w:val="num" w:pos="5040"/>
+        </w:tabs>
+        <w:ind w:left="5040" w:hanging="360"/>
+      </w:pPr>
+      <w:rPr>
+        <w:rFonts w:ascii="Wingdings" w:hAnsi="Wingdings" w:hint="default"/>
+        <w:sz w:val="20"/>
+      </w:rPr>
+    </w:lvl>
+    <w:lvl w:ilvl="7" w:tentative="1">
+      <w:numFmt w:val="bullet"/>
+      <w:lvlText w:val=""/>
+      <w:lvlJc w:val="left"/>
+      <w:pPr>
+        <w:tabs>
+          <w:tab w:val="num" w:pos="5760"/>
+        </w:tabs>
+        <w:ind w:left="5760" w:hanging="360"/>
+      </w:pPr>
+      <w:rPr>
+        <w:rFonts w:ascii="Wingdings" w:hAnsi="Wingdings" w:hint="default"/>
+        <w:sz w:val="20"/>
+      </w:rPr>
+    </w:lvl>
+    <w:lvl w:ilvl="8" w:tentative="1">
+      <w:numFmt w:val="bullet"/>
+      <w:lvlText w:val=""/>
+      <w:lvlJc w:val="left"/>
+      <w:pPr>
+        <w:tabs>
+          <w:tab w:val="num" w:pos="6480"/>
+        </w:tabs>
+        <w:ind w:left="6480" w:hanging="360"/>
+      </w:pPr>
+      <w:rPr>
+        <w:rFonts w:ascii="Wingdings" w:hAnsi="Wingdings" w:hint="default"/>
+        <w:sz w:val="20"/>
+      </w:rPr>
+    </w:lvl>
+  </w:abstractNum>
+  <w:num w:numId="1" w16cid:durableId="2020279726">
+    <w:abstractNumId w:val="0"/>
+  </w:num>
+</w:numbering>
 </file>
 
 <file path=word/styles.xml><?xml version="1.0" encoding="utf-8"?>
@@ -445,6 +1250,33 @@
     <w:semiHidden/>
     <w:unhideWhenUsed/>
   </w:style>
+  <w:style w:type="paragraph" w:styleId="NormalWeb">
+    <w:name w:val="Normal (Web)"/>
+    <w:basedOn w:val="Normal"/>
+    <w:uiPriority w:val="99"/>
+    <w:semiHidden/>
+    <w:unhideWhenUsed/>
+    <w:rsid w:val="00E40976"/>
+    <w:pPr>
+      <w:spacing w:before="100" w:beforeAutospacing="1" w:after="100" w:afterAutospacing="1" w:line="240" w:lineRule="auto"/>
+    </w:pPr>
+    <w:rPr>
+      <w:rFonts w:ascii="Times New Roman" w:eastAsia="Times New Roman" w:hAnsi="Times New Roman" w:cs="Times New Roman"/>
+      <w:sz w:val="24"/>
+      <w:szCs w:val="24"/>
+    </w:rPr>
+  </w:style>
+  <w:style w:type="character" w:styleId="Strong">
+    <w:name w:val="Strong"/>
+    <w:basedOn w:val="DefaultParagraphFont"/>
+    <w:uiPriority w:val="22"/>
+    <w:qFormat/>
+    <w:rsid w:val="00E40976"/>
+    <w:rPr>
+      <w:b/>
+      <w:bCs/>
+    </w:rPr>
+  </w:style>
 </w:styles>
 </file>
 

</xml_diff>